<commit_message>
Updated Final Submission sheet
</commit_message>
<xml_diff>
--- a/resources/final_submission.docx
+++ b/resources/final_submission.docx
@@ -94,8 +94,6 @@
       <w:r>
         <w:t>A01007088</w:t>
       </w:r>
-      <w:bookmarkStart w:id="0" w:name="_GoBack"/>
-      <w:bookmarkEnd w:id="0"/>
     </w:p>
     <w:p>
       <w:r>
@@ -157,7 +155,51 @@
       </w:hyperlink>
     </w:p>
     <w:p/>
+    <w:p>
+      <w:pPr>
+        <w:rPr>
+          <w:b/>
+          <w:u w:val="single"/>
+        </w:rPr>
+      </w:pPr>
+      <w:r>
+        <w:rPr>
+          <w:b/>
+          <w:u w:val="single"/>
+        </w:rPr>
+        <w:t>Instructions:</w:t>
+      </w:r>
+    </w:p>
+    <w:p>
+      <w:pPr>
+        <w:rPr>
+          <w:b/>
+        </w:rPr>
+      </w:pPr>
+      <w:r>
+        <w:rPr>
+          <w:b/>
+        </w:rPr>
+        <w:t>To compile Sass:</w:t>
+      </w:r>
+    </w:p>
+    <w:p>
+      <w:r>
+        <w:t xml:space="preserve">sass --watch --style expanded </w:t>
+      </w:r>
+      <w:proofErr w:type="spellStart"/>
+      <w:proofErr w:type="gramStart"/>
+      <w:r>
+        <w:t>scss:styles</w:t>
+      </w:r>
+      <w:proofErr w:type="spellEnd"/>
+      <w:proofErr w:type="gramEnd"/>
+    </w:p>
     <w:p/>
+    <w:p>
+      <w:bookmarkStart w:id="0" w:name="_GoBack"/>
+      <w:bookmarkEnd w:id="0"/>
+    </w:p>
     <w:sectPr>
       <w:pgSz w:w="12240" w:h="15840"/>
       <w:pgMar w:top="1440" w:right="1440" w:bottom="1440" w:left="1440" w:header="708" w:footer="708" w:gutter="0"/>

</xml_diff>